<commit_message>
ADC-based random generator added. Doesn't work.
</commit_message>
<xml_diff>
--- a/Foxlocket/Foxlocket.docx
+++ b/Foxlocket/Foxlocket.docx
@@ -58,6 +58,11 @@
       <w:r>
         <w:t>медальонов нет уникальных адресов и подобных идентификаторов.</w:t>
       </w:r>
+      <w:r>
+        <w:t xml:space="preserve"> Все обладают адресом 4.</w:t>
+      </w:r>
+      <w:bookmarkStart w:id="0" w:name="_GoBack"/>
+      <w:bookmarkEnd w:id="0"/>
     </w:p>
     <w:p>
       <w:r>
@@ -74,14 +79,12 @@
       <w:r>
         <w:t xml:space="preserve">В дальнейшем длительность пакета обозначается </w:t>
       </w:r>
-      <w:proofErr w:type="spellStart"/>
       <w:r>
         <w:rPr>
           <w:lang w:val="en-US"/>
         </w:rPr>
         <w:t>tp</w:t>
       </w:r>
-      <w:proofErr w:type="spellEnd"/>
       <w:r>
         <w:t>.</w:t>
       </w:r>
@@ -98,14 +101,12 @@
       <w:r>
         <w:t>7</w:t>
       </w:r>
-      <w:proofErr w:type="spellStart"/>
       <w:r>
         <w:rPr>
           <w:lang w:val="en-US"/>
         </w:rPr>
         <w:t>tp</w:t>
       </w:r>
-      <w:proofErr w:type="spellEnd"/>
       <w:r>
         <w:t xml:space="preserve"> мс. В дальнейшем он передает </w:t>
       </w:r>
@@ -124,14 +125,12 @@
       <w:r>
         <w:t>6</w:t>
       </w:r>
-      <w:proofErr w:type="spellStart"/>
       <w:r>
         <w:rPr>
           <w:lang w:val="en-US"/>
         </w:rPr>
         <w:t>tp</w:t>
       </w:r>
-      <w:proofErr w:type="spellEnd"/>
       <w:r>
         <w:t>+</w:t>
       </w:r>
@@ -148,16 +147,8 @@
         <w:rPr>
           <w:rFonts w:cstheme="minorHAnsi"/>
         </w:rPr>
-        <w:t>τ</w:t>
-      </w:r>
-      <w:r>
-        <w:rPr>
-          <w:rFonts w:cstheme="minorHAnsi"/>
-        </w:rPr>
-        <w:t xml:space="preserve"> – случайная величина в пределах 0...</w:t>
-      </w:r>
-      <w:proofErr w:type="spellStart"/>
-      <w:proofErr w:type="gramStart"/>
+        <w:t>τ – случайная величина в пределах 0...</w:t>
+      </w:r>
       <w:r>
         <w:rPr>
           <w:rFonts w:cstheme="minorHAnsi"/>
@@ -165,75 +156,53 @@
         </w:rPr>
         <w:t>tp</w:t>
       </w:r>
-      <w:proofErr w:type="spellEnd"/>
-      <w:proofErr w:type="gramEnd"/>
       <w:r>
         <w:rPr>
           <w:rFonts w:cstheme="minorHAnsi"/>
         </w:rPr>
-        <w:t xml:space="preserve"> мс. От раза к разу </w:t>
-      </w:r>
-      <w:r>
+        <w:t xml:space="preserve"> мс. От раза к разу τ меняется.</w:t>
+      </w:r>
+    </w:p>
+    <w:p>
+      <w:pPr>
         <w:rPr>
           <w:rFonts w:cstheme="minorHAnsi"/>
         </w:rPr>
-        <w:t>τ</w:t>
-      </w:r>
+      </w:pPr>
       <w:r>
         <w:rPr>
           <w:rFonts w:cstheme="minorHAnsi"/>
         </w:rPr>
-        <w:t xml:space="preserve"> меняется.</w:t>
-      </w:r>
-    </w:p>
-    <w:p>
-      <w:pPr>
+        <w:t>После приема чужого пакета медальон слушает эфир τ мс</w:t>
+      </w:r>
+      <w:r>
         <w:rPr>
           <w:rFonts w:cstheme="minorHAnsi"/>
         </w:rPr>
-      </w:pPr>
+        <w:t>. Если</w:t>
+      </w:r>
       <w:r>
         <w:rPr>
           <w:rFonts w:cstheme="minorHAnsi"/>
         </w:rPr>
-        <w:t xml:space="preserve">После приема чужого пакета медальон слушает эфир </w:t>
+        <w:t xml:space="preserve"> </w:t>
       </w:r>
       <w:r>
         <w:rPr>
           <w:rFonts w:cstheme="minorHAnsi"/>
         </w:rPr>
-        <w:t>τ</w:t>
-      </w:r>
+        <w:t>эфир пуст – отправляет свой пакет. Иначе прием и ожидание повторяются.</w:t>
+      </w:r>
+    </w:p>
+    <w:p>
       <w:r>
         <w:rPr>
           <w:rFonts w:cstheme="minorHAnsi"/>
         </w:rPr>
-        <w:t xml:space="preserve"> мс, затем </w:t>
-      </w:r>
-      <w:bookmarkStart w:id="0" w:name="_GoBack"/>
-      <w:bookmarkEnd w:id="0"/>
-    </w:p>
-    <w:p/>
-    <w:p>
-      <w:r>
-        <w:t xml:space="preserve">В начале цикла медальон передает пакет </w:t>
-      </w:r>
-      <w:r>
-        <w:rPr>
-          <w:lang w:val="en-US"/>
-        </w:rPr>
-        <w:t>Call</w:t>
-      </w:r>
-      <w:r>
-        <w:t xml:space="preserve">. </w:t>
-      </w:r>
-      <w:r>
-        <w:t xml:space="preserve">Остальное время цикла медальон слушает эфир. При появлении чужого пакета начало цикла устанавливается на начало чужого пакета. </w:t>
-      </w:r>
-    </w:p>
-    <w:p>
-      <w:r>
-        <w:t xml:space="preserve">При наличии </w:t>
+        <w:t>Медальон должен передавать пакет независимо от того, сколько других медальонов он видит. Это нужно для обеспечения корректной работы медальонов, кои не слышат других.</w:t>
+      </w:r>
+      <w:r>
+        <w:t xml:space="preserve"> </w:t>
       </w:r>
     </w:p>
     <w:p>
@@ -359,7 +328,10 @@
               <w:rPr>
                 <w:lang w:val="en-US"/>
               </w:rPr>
-              <w:t xml:space="preserve">Broadcast. </w:t>
+              <w:t>Broadcast</w:t>
+            </w:r>
+            <w:r>
+              <w:t xml:space="preserve">. </w:t>
             </w:r>
             <w:r>
               <w:t>«Я тут!»</w:t>
@@ -423,14 +395,12 @@
                 <w:lang w:val="en-US"/>
               </w:rPr>
             </w:pPr>
-            <w:proofErr w:type="spellStart"/>
             <w:r>
               <w:rPr>
                 <w:lang w:val="en-US"/>
               </w:rPr>
               <w:t>SetSensitivity</w:t>
             </w:r>
-            <w:proofErr w:type="spellEnd"/>
           </w:p>
         </w:tc>
         <w:tc>

</xml_diff>

<commit_message>
10kBit testing - too long
</commit_message>
<xml_diff>
--- a/Foxlocket/Foxlocket.docx
+++ b/Foxlocket/Foxlocket.docx
@@ -56,13 +56,52 @@
         <w:t xml:space="preserve">У </w:t>
       </w:r>
       <w:r>
-        <w:t>медальонов нет уникальных адресов и подобных идентификаторов.</w:t>
-      </w:r>
-      <w:r>
-        <w:t xml:space="preserve"> Все обладают адресом 4.</w:t>
-      </w:r>
-      <w:bookmarkStart w:id="0" w:name="_GoBack"/>
-      <w:bookmarkEnd w:id="0"/>
+        <w:t>каждого медальона</w:t>
+      </w:r>
+      <w:r>
+        <w:t xml:space="preserve"> </w:t>
+      </w:r>
+      <w:r>
+        <w:t>есть</w:t>
+      </w:r>
+      <w:r>
+        <w:t xml:space="preserve"> уникальны</w:t>
+      </w:r>
+      <w:r>
+        <w:t>й адрес</w:t>
+      </w:r>
+      <w:r>
+        <w:t>.</w:t>
+      </w:r>
+      <w:r>
+        <w:t xml:space="preserve"> Этот адрес хранится в </w:t>
+      </w:r>
+      <w:r>
+        <w:rPr>
+          <w:lang w:val="en-US"/>
+        </w:rPr>
+        <w:t>EEPROM</w:t>
+      </w:r>
+      <w:r>
+        <w:t xml:space="preserve"> </w:t>
+      </w:r>
+      <w:r>
+        <w:t xml:space="preserve">и на момент прошивки равен 1. </w:t>
+      </w:r>
+    </w:p>
+    <w:p>
+      <w:r>
+        <w:t xml:space="preserve">Если медальон А принимает пакет от медальона Б, адрес коего совпадает с адресом А, то А увеличивает свой адрес на 1 и записывает его в </w:t>
+      </w:r>
+      <w:r>
+        <w:rPr>
+          <w:lang w:val="en-US"/>
+        </w:rPr>
+        <w:t>EEPROM</w:t>
+      </w:r>
+      <w:r>
+        <w:t>.</w:t>
+      </w:r>
     </w:p>
     <w:p>
       <w:r>
@@ -79,127 +118,116 @@
       <w:r>
         <w:t xml:space="preserve">В дальнейшем длительность пакета обозначается </w:t>
       </w:r>
+      <w:proofErr w:type="spellStart"/>
       <w:r>
         <w:rPr>
           <w:lang w:val="en-US"/>
         </w:rPr>
         <w:t>tp</w:t>
       </w:r>
+      <w:proofErr w:type="spellEnd"/>
       <w:r>
         <w:t>.</w:t>
       </w:r>
-    </w:p>
-    <w:p>
-      <w:pPr>
+      <w:r>
+        <w:t xml:space="preserve"> Другой – передающий – медальон обозначается МА; медальон, о коем идет речь, обозначается МБ.</w:t>
+      </w:r>
+    </w:p>
+    <w:p>
+      <w:r>
+        <w:t>Время делится на циклы. Длительность одного цикла – 500 мс.</w:t>
+      </w:r>
+    </w:p>
+    <w:p>
+      <w:r>
+        <w:t xml:space="preserve">МБ </w:t>
+      </w:r>
+      <w:r>
+        <w:t>слушает эфир, пока не его очередь передавать</w:t>
+      </w:r>
+      <w:r>
+        <w:t xml:space="preserve">. </w:t>
+      </w:r>
+    </w:p>
+    <w:p>
+      <w:r>
+        <w:t>При получении чужого пакета:</w:t>
+      </w:r>
+    </w:p>
+    <w:p>
+      <w:pPr>
+        <w:pStyle w:val="ListParagraph"/>
+        <w:numPr>
+          <w:ilvl w:val="0"/>
+          <w:numId w:val="2"/>
+        </w:numPr>
+      </w:pPr>
+      <w:r>
+        <w:t>Если адрес МА равен адресу МБ, то МБ модифицирует свой адрес и снова начинает цикл;</w:t>
+      </w:r>
+    </w:p>
+    <w:p>
+      <w:pPr>
+        <w:pStyle w:val="ListParagraph"/>
+        <w:numPr>
+          <w:ilvl w:val="0"/>
+          <w:numId w:val="2"/>
+        </w:numPr>
+      </w:pPr>
+      <w:r>
+        <w:t>Если адрес МА меньше адреса МБ, то МБ синхронизирует по МА свои часы.</w:t>
+      </w:r>
+    </w:p>
+    <w:p>
+      <w:pPr>
+        <w:pStyle w:val="ListParagraph"/>
+        <w:numPr>
+          <w:ilvl w:val="0"/>
+          <w:numId w:val="2"/>
+        </w:numPr>
+      </w:pPr>
+      <w:r>
+        <w:t>Если адрес МА больше адреса МБ, то МБ ничего не меняет.</w:t>
+      </w:r>
+    </w:p>
+    <w:p>
+      <w:r>
         <w:rPr>
           <w:rFonts w:cstheme="minorHAnsi"/>
         </w:rPr>
-      </w:pPr>
-      <w:r>
-        <w:t xml:space="preserve">Медальон в начале каждой секунды слушает эфир в течение </w:t>
-      </w:r>
-      <w:r>
-        <w:t>7</w:t>
-      </w:r>
-      <w:r>
-        <w:rPr>
-          <w:lang w:val="en-US"/>
-        </w:rPr>
-        <w:t>tp</w:t>
-      </w:r>
-      <w:r>
-        <w:t xml:space="preserve"> мс. В дальнейшем он передает </w:t>
-      </w:r>
-      <w:r>
-        <w:rPr>
-          <w:lang w:val="en-US"/>
-        </w:rPr>
-        <w:t>CALL</w:t>
-      </w:r>
-      <w:r>
-        <w:t>-</w:t>
-      </w:r>
-      <w:r>
-        <w:t xml:space="preserve">пакеты каждые </w:t>
-      </w:r>
-      <w:r>
-        <w:t>6</w:t>
-      </w:r>
-      <w:r>
-        <w:rPr>
-          <w:lang w:val="en-US"/>
-        </w:rPr>
-        <w:t>tp</w:t>
-      </w:r>
-      <w:r>
-        <w:t>+</w:t>
+        <w:t>М</w:t>
       </w:r>
       <w:r>
         <w:rPr>
           <w:rFonts w:cstheme="minorHAnsi"/>
         </w:rPr>
-        <w:t>τ</w:t>
-      </w:r>
-      <w:r>
-        <w:t xml:space="preserve"> мс, где </w:t>
+        <w:t xml:space="preserve">Б </w:t>
       </w:r>
       <w:r>
         <w:rPr>
           <w:rFonts w:cstheme="minorHAnsi"/>
         </w:rPr>
-        <w:t>τ – случайная величина в пределах 0...</w:t>
-      </w:r>
-      <w:r>
-        <w:rPr>
-          <w:rFonts w:cstheme="minorHAnsi"/>
-          <w:lang w:val="en-US"/>
-        </w:rPr>
-        <w:t>tp</w:t>
-      </w:r>
+        <w:t>должен передавать пакет независимо от того, сколько других медальонов он видит. Это нужно для обеспечения ко</w:t>
+      </w:r>
+      <w:bookmarkStart w:id="0" w:name="_GoBack"/>
+      <w:bookmarkEnd w:id="0"/>
       <w:r>
         <w:rPr>
           <w:rFonts w:cstheme="minorHAnsi"/>
         </w:rPr>
-        <w:t xml:space="preserve"> мс. От раза к разу τ меняется.</w:t>
-      </w:r>
-    </w:p>
-    <w:p>
-      <w:pPr>
+        <w:t xml:space="preserve">рректной работы </w:t>
+      </w:r>
+      <w:r>
         <w:rPr>
           <w:rFonts w:cstheme="minorHAnsi"/>
         </w:rPr>
-      </w:pPr>
+        <w:t xml:space="preserve">тех </w:t>
+      </w:r>
       <w:r>
         <w:rPr>
           <w:rFonts w:cstheme="minorHAnsi"/>
         </w:rPr>
-        <w:t>После приема чужого пакета медальон слушает эфир τ мс</w:t>
-      </w:r>
-      <w:r>
-        <w:rPr>
-          <w:rFonts w:cstheme="minorHAnsi"/>
-        </w:rPr>
-        <w:t>. Если</w:t>
-      </w:r>
-      <w:r>
-        <w:rPr>
-          <w:rFonts w:cstheme="minorHAnsi"/>
-        </w:rPr>
-        <w:t xml:space="preserve"> </w:t>
-      </w:r>
-      <w:r>
-        <w:rPr>
-          <w:rFonts w:cstheme="minorHAnsi"/>
-        </w:rPr>
-        <w:t>эфир пуст – отправляет свой пакет. Иначе прием и ожидание повторяются.</w:t>
-      </w:r>
-    </w:p>
-    <w:p>
-      <w:r>
-        <w:rPr>
-          <w:rFonts w:cstheme="minorHAnsi"/>
-        </w:rPr>
-        <w:t>Медальон должен передавать пакет независимо от того, сколько других медальонов он видит. Это нужно для обеспечения корректной работы медальонов, кои не слышат других.</w:t>
+        <w:t>медальонов, кои не слышат других.</w:t>
       </w:r>
       <w:r>
         <w:t xml:space="preserve"> </w:t>
@@ -395,12 +423,14 @@
                 <w:lang w:val="en-US"/>
               </w:rPr>
             </w:pPr>
+            <w:proofErr w:type="spellStart"/>
             <w:r>
               <w:rPr>
                 <w:lang w:val="en-US"/>
               </w:rPr>
               <w:t>SetSensitivity</w:t>
             </w:r>
+            <w:proofErr w:type="spellEnd"/>
           </w:p>
         </w:tc>
         <w:tc>
@@ -517,6 +547,7 @@
     <w:p/>
     <w:p>
       <w:r>
+        <w:lastRenderedPageBreak/>
         <w:tab/>
       </w:r>
       <w:r>
@@ -664,8 +695,124 @@
       </w:rPr>
     </w:lvl>
   </w:abstractNum>
+  <w:abstractNum w:abstractNumId="1">
+    <w:nsid w:val="1EC46A3B"/>
+    <w:multiLevelType w:val="hybridMultilevel"/>
+    <w:tmpl w:val="32960BAC"/>
+    <w:lvl w:ilvl="0" w:tplc="04190001">
+      <w:start w:val="1"/>
+      <w:numFmt w:val="bullet"/>
+      <w:lvlText w:val=""/>
+      <w:lvlJc w:val="left"/>
+      <w:pPr>
+        <w:ind w:left="1429" w:hanging="360"/>
+      </w:pPr>
+      <w:rPr>
+        <w:rFonts w:ascii="Symbol" w:hAnsi="Symbol" w:hint="default"/>
+      </w:rPr>
+    </w:lvl>
+    <w:lvl w:ilvl="1" w:tplc="04190003" w:tentative="1">
+      <w:start w:val="1"/>
+      <w:numFmt w:val="bullet"/>
+      <w:lvlText w:val="o"/>
+      <w:lvlJc w:val="left"/>
+      <w:pPr>
+        <w:ind w:left="2149" w:hanging="360"/>
+      </w:pPr>
+      <w:rPr>
+        <w:rFonts w:ascii="Courier New" w:hAnsi="Courier New" w:cs="Courier New" w:hint="default"/>
+      </w:rPr>
+    </w:lvl>
+    <w:lvl w:ilvl="2" w:tplc="04190005" w:tentative="1">
+      <w:start w:val="1"/>
+      <w:numFmt w:val="bullet"/>
+      <w:lvlText w:val=""/>
+      <w:lvlJc w:val="left"/>
+      <w:pPr>
+        <w:ind w:left="2869" w:hanging="360"/>
+      </w:pPr>
+      <w:rPr>
+        <w:rFonts w:ascii="Wingdings" w:hAnsi="Wingdings" w:hint="default"/>
+      </w:rPr>
+    </w:lvl>
+    <w:lvl w:ilvl="3" w:tplc="04190001" w:tentative="1">
+      <w:start w:val="1"/>
+      <w:numFmt w:val="bullet"/>
+      <w:lvlText w:val=""/>
+      <w:lvlJc w:val="left"/>
+      <w:pPr>
+        <w:ind w:left="3589" w:hanging="360"/>
+      </w:pPr>
+      <w:rPr>
+        <w:rFonts w:ascii="Symbol" w:hAnsi="Symbol" w:hint="default"/>
+      </w:rPr>
+    </w:lvl>
+    <w:lvl w:ilvl="4" w:tplc="04190003" w:tentative="1">
+      <w:start w:val="1"/>
+      <w:numFmt w:val="bullet"/>
+      <w:lvlText w:val="o"/>
+      <w:lvlJc w:val="left"/>
+      <w:pPr>
+        <w:ind w:left="4309" w:hanging="360"/>
+      </w:pPr>
+      <w:rPr>
+        <w:rFonts w:ascii="Courier New" w:hAnsi="Courier New" w:cs="Courier New" w:hint="default"/>
+      </w:rPr>
+    </w:lvl>
+    <w:lvl w:ilvl="5" w:tplc="04190005" w:tentative="1">
+      <w:start w:val="1"/>
+      <w:numFmt w:val="bullet"/>
+      <w:lvlText w:val=""/>
+      <w:lvlJc w:val="left"/>
+      <w:pPr>
+        <w:ind w:left="5029" w:hanging="360"/>
+      </w:pPr>
+      <w:rPr>
+        <w:rFonts w:ascii="Wingdings" w:hAnsi="Wingdings" w:hint="default"/>
+      </w:rPr>
+    </w:lvl>
+    <w:lvl w:ilvl="6" w:tplc="04190001" w:tentative="1">
+      <w:start w:val="1"/>
+      <w:numFmt w:val="bullet"/>
+      <w:lvlText w:val=""/>
+      <w:lvlJc w:val="left"/>
+      <w:pPr>
+        <w:ind w:left="5749" w:hanging="360"/>
+      </w:pPr>
+      <w:rPr>
+        <w:rFonts w:ascii="Symbol" w:hAnsi="Symbol" w:hint="default"/>
+      </w:rPr>
+    </w:lvl>
+    <w:lvl w:ilvl="7" w:tplc="04190003" w:tentative="1">
+      <w:start w:val="1"/>
+      <w:numFmt w:val="bullet"/>
+      <w:lvlText w:val="o"/>
+      <w:lvlJc w:val="left"/>
+      <w:pPr>
+        <w:ind w:left="6469" w:hanging="360"/>
+      </w:pPr>
+      <w:rPr>
+        <w:rFonts w:ascii="Courier New" w:hAnsi="Courier New" w:cs="Courier New" w:hint="default"/>
+      </w:rPr>
+    </w:lvl>
+    <w:lvl w:ilvl="8" w:tplc="04190005" w:tentative="1">
+      <w:start w:val="1"/>
+      <w:numFmt w:val="bullet"/>
+      <w:lvlText w:val=""/>
+      <w:lvlJc w:val="left"/>
+      <w:pPr>
+        <w:ind w:left="7189" w:hanging="360"/>
+      </w:pPr>
+      <w:rPr>
+        <w:rFonts w:ascii="Wingdings" w:hAnsi="Wingdings" w:hint="default"/>
+      </w:rPr>
+    </w:lvl>
+  </w:abstractNum>
   <w:num w:numId="1">
     <w:abstractNumId w:val="0"/>
+  </w:num>
+  <w:num w:numId="2">
+    <w:abstractNumId w:val="1"/>
   </w:num>
 </w:numbering>
 </file>

</xml_diff>

<commit_message>
First working version. Fixed_address-based application. Addresses are stored in EEPROM. Behaves as suspected, i.e. it is working at last.
</commit_message>
<xml_diff>
--- a/Foxlocket/Foxlocket.docx
+++ b/Foxlocket/Foxlocket.docx
@@ -1120,6 +1120,82 @@
     <w:p>
       <w:r>
         <w:t>Перейти на статус-байт, избавившись от этой тучи режимов.</w:t>
+      </w:r>
+    </w:p>
+    <w:p>
+      <w:pPr>
+        <w:rPr>
+          <w:i/>
+          <w:lang w:val="en-US"/>
+        </w:rPr>
+      </w:pPr>
+      <w:r>
+        <w:rPr>
+          <w:i/>
+          <w:lang w:val="en-US"/>
+        </w:rPr>
+        <w:t>Later</w:t>
+      </w:r>
+    </w:p>
+    <w:p>
+      <w:r>
+        <w:t xml:space="preserve">Итак, есть работоспособный вариант на фиксированных адресах. Адреса читаются из </w:t>
+      </w:r>
+      <w:r>
+        <w:rPr>
+          <w:lang w:val="en-US"/>
+        </w:rPr>
+        <w:t>EEPROM</w:t>
+      </w:r>
+      <w:r>
+        <w:t xml:space="preserve">. </w:t>
+      </w:r>
+      <w:r>
+        <w:t xml:space="preserve">И всё очень мило синхронизируется. Расстояние между передачей первого и второго – 25...27 мс. При том что таймслот получается путем умножения адреса на 16. То есть, в идеале должно было бы быть 16 мс, но еще добавляется сколько-то задержек (скорее всего, от </w:t>
+      </w:r>
+      <w:r>
+        <w:rPr>
+          <w:lang w:val="en-US"/>
+        </w:rPr>
+        <w:t>UART</w:t>
+      </w:r>
+      <w:r>
+        <w:t>)</w:t>
+      </w:r>
+      <w:r>
+        <w:t>.</w:t>
+      </w:r>
+    </w:p>
+    <w:p>
+      <w:r>
+        <w:t>На статус-байт не перешли. Возможно, пока, а может, и вовсе не перейдем. Ибо неясно, зачем.</w:t>
+      </w:r>
+    </w:p>
+    <w:p>
+      <w:r>
+        <w:t>Так, теперь нужно: (1) проверить с тремя медальонами и (2) вернуться к динамическим адресам.</w:t>
+      </w:r>
+    </w:p>
+    <w:p>
+      <w:r>
+        <w:t xml:space="preserve">Еще нужно уменьшить множитель, поскольку 27 мс – это многовато. В 200 мс 10 медальонов не влезут. Тем более что </w:t>
+      </w:r>
+      <w:proofErr w:type="spellStart"/>
+      <w:r>
+        <w:rPr>
+          <w:lang w:val="en-US"/>
+        </w:rPr>
+        <w:t>CarrierDetect</w:t>
+      </w:r>
+      <w:proofErr w:type="spellEnd"/>
+      <w:r>
+        <w:rPr>
+          <w:lang w:val="en-US"/>
+        </w:rPr>
+        <w:t xml:space="preserve"> </w:t>
+      </w:r>
+      <w:r>
+        <w:t>говорит, что длина передачи 6 мс.</w:t>
       </w:r>
       <w:bookmarkStart w:id="0" w:name="_GoBack"/>
       <w:bookmarkEnd w:id="0"/>

</xml_diff>

<commit_message>
Working, timer divider = 1024
</commit_message>
<xml_diff>
--- a/Foxlocket/Foxlocket.docx
+++ b/Foxlocket/Foxlocket.docx
@@ -85,14 +85,12 @@
       <w:r>
         <w:t xml:space="preserve">В дальнейшем длительность пакета обозначается </w:t>
       </w:r>
-      <w:proofErr w:type="spellStart"/>
       <w:r>
         <w:rPr>
           <w:lang w:val="en-US"/>
         </w:rPr>
         <w:t>tp</w:t>
       </w:r>
-      <w:proofErr w:type="spellEnd"/>
       <w:r>
         <w:t>.</w:t>
       </w:r>
@@ -418,14 +416,12 @@
                 <w:lang w:val="en-US"/>
               </w:rPr>
             </w:pPr>
-            <w:proofErr w:type="spellStart"/>
             <w:r>
               <w:rPr>
                 <w:lang w:val="en-US"/>
               </w:rPr>
               <w:t>SetSensitivity</w:t>
             </w:r>
-            <w:proofErr w:type="spellEnd"/>
           </w:p>
         </w:tc>
         <w:tc>
@@ -541,11 +537,34 @@
     </w:tbl>
     <w:p/>
     <w:p>
-      <w:r>
-        <w:tab/>
-      </w:r>
-      <w:r>
-        <w:tab/>
+      <w:pPr>
+        <w:pStyle w:val="Heading1"/>
+        <w:rPr>
+          <w:lang w:val="en-US"/>
+        </w:rPr>
+      </w:pPr>
+      <w:r>
+        <w:rPr>
+          <w:lang w:val="en-US"/>
+        </w:rPr>
+        <w:t>Knowledge base</w:t>
+      </w:r>
+    </w:p>
+    <w:p>
+      <w:r>
+        <w:t xml:space="preserve">Следует программировать фьюз </w:t>
+      </w:r>
+      <w:r>
+        <w:rPr>
+          <w:lang w:val="en-US"/>
+        </w:rPr>
+        <w:t>EESAVE</w:t>
+      </w:r>
+      <w:r>
+        <w:t xml:space="preserve"> – </w:t>
+      </w:r>
+      <w:r>
+        <w:t>чтобы адрес не терялся при следующих перепрошивках.</w:t>
       </w:r>
     </w:p>
     <w:p>
@@ -1018,12 +1037,12 @@
     </w:p>
     <w:p>
       <w:r>
+        <w:lastRenderedPageBreak/>
         <w:t>Добавил обработку состояний – при переполнении или наоборот. Всё теперь стабильно.</w:t>
       </w:r>
     </w:p>
     <w:p>
       <w:r>
-        <w:lastRenderedPageBreak/>
         <w:t xml:space="preserve">Так. Ура, мы друг друга </w:t>
       </w:r>
       <w:r>
@@ -1126,7 +1145,6 @@
       <w:pPr>
         <w:rPr>
           <w:i/>
-          <w:lang w:val="en-US"/>
         </w:rPr>
       </w:pPr>
       <w:r>
@@ -1180,27 +1198,140 @@
       <w:r>
         <w:t xml:space="preserve">Еще нужно уменьшить множитель, поскольку 27 мс – это многовато. В 200 мс 10 медальонов не влезут. Тем более что </w:t>
       </w:r>
-      <w:proofErr w:type="spellStart"/>
       <w:r>
         <w:rPr>
           <w:lang w:val="en-US"/>
         </w:rPr>
         <w:t>CarrierDetect</w:t>
       </w:r>
-      <w:proofErr w:type="spellEnd"/>
-      <w:r>
-        <w:rPr>
-          <w:lang w:val="en-US"/>
-        </w:rPr>
+      <w:r>
         <w:t xml:space="preserve"> </w:t>
       </w:r>
       <w:r>
         <w:t>говорит, что длина передачи 6 мс.</w:t>
+      </w:r>
+      <w:r>
+        <w:t xml:space="preserve"> </w:t>
+      </w:r>
+      <w:r>
+        <w:t xml:space="preserve">Но первым делом – отключить </w:t>
+      </w:r>
+      <w:r>
+        <w:rPr>
+          <w:lang w:val="en-US"/>
+        </w:rPr>
+        <w:t>UART</w:t>
+      </w:r>
+      <w:r>
+        <w:t>.</w:t>
+      </w:r>
+    </w:p>
+    <w:p>
+      <w:pPr>
+        <w:rPr>
+          <w:i/>
+        </w:rPr>
+      </w:pPr>
+      <w:r>
+        <w:rPr>
+          <w:i/>
+        </w:rPr>
+        <w:t>14.04.10</w:t>
+      </w:r>
+    </w:p>
+    <w:p>
+      <w:r>
+        <w:t>Убрал всё про УАРТ. Расстояние меж пакетами не изменилось, стабильность смещения тоже не улучшилась.</w:t>
+      </w:r>
+    </w:p>
+    <w:p>
+      <w:r>
+        <w:t xml:space="preserve">Сменил множитель с 16 на 8. Расстояние уменьшилось до 17.8 мс. Меньше плавает. </w:t>
+      </w:r>
+    </w:p>
+    <w:p>
+      <w:pPr>
+        <w:rPr>
+          <w:lang w:val="en-US"/>
+        </w:rPr>
+      </w:pPr>
+      <w:r>
+        <w:t>Сменил множитель с 8</w:t>
+      </w:r>
+      <w:r>
+        <w:t xml:space="preserve"> на </w:t>
+      </w:r>
+      <w:r>
+        <w:t>4</w:t>
+      </w:r>
+      <w:r>
+        <w:t>. Расстояние умен</w:t>
+      </w:r>
+      <w:r>
+        <w:t>ьшилось до 13.4</w:t>
+      </w:r>
+      <w:r>
+        <w:t xml:space="preserve"> мс.</w:t>
+      </w:r>
+      <w:r>
+        <w:t xml:space="preserve"> Принятый пакет поступает через 7.4 мс после прерывания на передачу. Длительность пакета примерно 6.8 мс – измерено по </w:t>
+      </w:r>
+      <w:r>
+        <w:rPr>
+          <w:lang w:val="en-US"/>
+        </w:rPr>
+        <w:t>CarrierDetect.</w:t>
+      </w:r>
+    </w:p>
+    <w:p>
+      <w:r>
+        <w:t xml:space="preserve">Так. Адрес 1 означает 4 попугая, адрес 2 – 8 попугаев. Длина одного попугая – примерно 1мс. Итого, будь всё честно, расстояние между пакетами было бы 4 мс. </w:t>
+      </w:r>
+    </w:p>
+    <w:p>
+      <w:r>
+        <w:t>То есть, у нас вносится задержка в 10 мс. То есть, роль таймера становится довольно убогой. Почему – понятно: после приема пакета мы выставляем текущее время таким, каким оно было в момент срабатывания прерывания на передачу у первого медальона. Не учитывая время подготовки пакета и его передачу.</w:t>
+      </w:r>
+    </w:p>
+    <w:p>
+      <w:r>
+        <w:lastRenderedPageBreak/>
+        <w:t xml:space="preserve">Чем это плохо. </w:t>
+      </w:r>
+      <w:r>
+        <w:t>Если медальон 10 примет пакет медальона 1, он захочет передавать в момент 40. А это неверно.</w:t>
       </w:r>
       <w:bookmarkStart w:id="0" w:name="_GoBack"/>
       <w:bookmarkEnd w:id="0"/>
     </w:p>
-    <w:p/>
+    <w:p>
+      <w:r>
+        <w:t>Попробуем учесть. Будем добавлять к таймеру 7.</w:t>
+      </w:r>
+      <w:r>
+        <w:t xml:space="preserve"> Таким образом, при множителе 4 мы упустим время передачи: 1*4+7=11 </w:t>
+      </w:r>
+      <w:r>
+        <w:t xml:space="preserve">&gt; 8. </w:t>
+      </w:r>
+      <w:r>
+        <w:t>При множителе 8: 1*8+7 = 15</w:t>
+      </w:r>
+      <w:r>
+        <w:rPr>
+          <w:lang w:val="en-US"/>
+        </w:rPr>
+        <w:t xml:space="preserve"> &lt; 2*8=16. </w:t>
+      </w:r>
+      <w:r>
+        <w:t>Маловато времени, вообще-то.</w:t>
+      </w:r>
+    </w:p>
+    <w:p>
+      <w:r>
+        <w:t>Нужно</w:t>
+      </w:r>
+    </w:p>
     <w:sectPr>
       <w:pgSz w:w="11906" w:h="16838"/>
       <w:pgMar w:top="1134" w:right="850" w:bottom="1134" w:left="1701" w:header="708" w:footer="708" w:gutter="0"/>

</xml_diff>

<commit_message>
Again: still did not changed to dynamic addresses.
</commit_message>
<xml_diff>
--- a/Foxlocket/Foxlocket.docx
+++ b/Foxlocket/Foxlocket.docx
@@ -85,12 +85,14 @@
       <w:r>
         <w:t xml:space="preserve">В дальнейшем длительность пакета обозначается </w:t>
       </w:r>
+      <w:proofErr w:type="spellStart"/>
       <w:r>
         <w:rPr>
           <w:lang w:val="en-US"/>
         </w:rPr>
         <w:t>tp</w:t>
       </w:r>
+      <w:proofErr w:type="spellEnd"/>
       <w:r>
         <w:t>.</w:t>
       </w:r>
@@ -416,12 +418,14 @@
                 <w:lang w:val="en-US"/>
               </w:rPr>
             </w:pPr>
+            <w:proofErr w:type="spellStart"/>
             <w:r>
               <w:rPr>
                 <w:lang w:val="en-US"/>
               </w:rPr>
               <w:t>SetSensitivity</w:t>
             </w:r>
+            <w:proofErr w:type="spellEnd"/>
           </w:p>
         </w:tc>
         <w:tc>
@@ -1198,12 +1202,14 @@
       <w:r>
         <w:t xml:space="preserve">Еще нужно уменьшить множитель, поскольку 27 мс – это многовато. В 200 мс 10 медальонов не влезут. Тем более что </w:t>
       </w:r>
+      <w:proofErr w:type="spellStart"/>
       <w:r>
         <w:rPr>
           <w:lang w:val="en-US"/>
         </w:rPr>
         <w:t>CarrierDetect</w:t>
       </w:r>
+      <w:proofErr w:type="spellEnd"/>
       <w:r>
         <w:t xml:space="preserve"> </w:t>
       </w:r>
@@ -1256,31 +1262,21 @@
         </w:rPr>
       </w:pPr>
       <w:r>
-        <w:t>Сменил множитель с 8</w:t>
-      </w:r>
-      <w:r>
-        <w:t xml:space="preserve"> на </w:t>
-      </w:r>
-      <w:r>
-        <w:t>4</w:t>
-      </w:r>
-      <w:r>
-        <w:t>. Расстояние умен</w:t>
-      </w:r>
-      <w:r>
-        <w:t>ьшилось до 13.4</w:t>
-      </w:r>
-      <w:r>
-        <w:t xml:space="preserve"> мс.</w:t>
-      </w:r>
-      <w:r>
-        <w:t xml:space="preserve"> Принятый пакет поступает через 7.4 мс после прерывания на передачу. Длительность пакета примерно 6.8 мс – измерено по </w:t>
-      </w:r>
-      <w:r>
-        <w:rPr>
-          <w:lang w:val="en-US"/>
-        </w:rPr>
-        <w:t>CarrierDetect.</w:t>
+        <w:t xml:space="preserve">Сменил множитель с 8 на 4. Расстояние уменьшилось до 13.4 мс. Принятый пакет поступает через 7.4 мс после прерывания на передачу. Длительность пакета примерно 6.8 мс – измерено по </w:t>
+      </w:r>
+      <w:proofErr w:type="spellStart"/>
+      <w:r>
+        <w:rPr>
+          <w:lang w:val="en-US"/>
+        </w:rPr>
+        <w:t>CarrierDetect</w:t>
+      </w:r>
+      <w:proofErr w:type="spellEnd"/>
+      <w:r>
+        <w:rPr>
+          <w:lang w:val="en-US"/>
+        </w:rPr>
+        <w:t>.</w:t>
       </w:r>
     </w:p>
     <w:p>
@@ -1301,36 +1297,117 @@
       <w:r>
         <w:t>Если медальон 10 примет пакет медальона 1, он захочет передавать в момент 40. А это неверно.</w:t>
       </w:r>
+    </w:p>
+    <w:p>
+      <w:r>
+        <w:t>Попробуем учесть. Будем добавлять к таймеру 7.</w:t>
+      </w:r>
+      <w:r>
+        <w:t xml:space="preserve"> Таким образом, при множителе 4 мы упустим время передачи: 1*4+7=11 </w:t>
+      </w:r>
+      <w:r>
+        <w:t xml:space="preserve">&gt; 8. </w:t>
+      </w:r>
+      <w:r>
+        <w:t>При множителе 8: 1*8+7 = 15</w:t>
+      </w:r>
+      <w:r>
+        <w:t xml:space="preserve"> &lt; 2*8=16. </w:t>
+      </w:r>
+      <w:r>
+        <w:t>Маловато времени, вообще-то.</w:t>
+      </w:r>
+    </w:p>
+    <w:p>
+      <w:r>
+        <w:t>При длине пакета</w:t>
+      </w:r>
+      <w:r>
+        <w:t xml:space="preserve"> 7 дребезг был в 2 мс. При 8 – почти исчез.</w:t>
+      </w:r>
+    </w:p>
+    <w:p>
+      <w:r>
+        <w:t>Итак, длина пакета близка к 8, 9 уже слишком много.</w:t>
+      </w:r>
+      <w:r>
+        <w:t xml:space="preserve"> Перейти, что ли, на другое деление частоты таймером? Перейду на 1/64ю.</w:t>
+      </w:r>
+    </w:p>
+    <w:p>
+      <w:pPr>
+        <w:rPr>
+          <w:i/>
+        </w:rPr>
+      </w:pPr>
+      <w:r>
+        <w:rPr>
+          <w:i/>
+          <w:lang w:val="en-US"/>
+        </w:rPr>
+        <w:t>Later</w:t>
+      </w:r>
+    </w:p>
+    <w:p>
+      <w:r>
+        <w:t>Время от момента прерывания на передачу до окончания приема пакета – 8.4 мс.</w:t>
+      </w:r>
+    </w:p>
+    <w:p>
+      <w:r>
+        <w:t xml:space="preserve">Перешел на быстрый таймер. Второй сигнал почти не дрожит. Множитель 256, длина пакета 131. </w:t>
+      </w:r>
+    </w:p>
+    <w:p>
+      <w:r>
+        <w:t>При этом множителе рассчетное расстояние между передачами 16.38 мс. Экспериментальное – 16.9 мс. Очевидно, 500 мкс ушло на какие-то инструкции и округления. Уменьшить множитель нельзя, так как тогда расстояние между передачами сократится до 8 с чем-то мс, а это меньше длины приема пакета. Впрочем, об этом мы уже писали.</w:t>
+      </w:r>
+    </w:p>
+    <w:p>
+      <w:pPr>
+        <w:rPr>
+          <w:lang w:val="en-US"/>
+        </w:rPr>
+      </w:pPr>
+      <w:r>
+        <w:t xml:space="preserve">Прибрался в файлах немного. Выкинул </w:t>
+      </w:r>
+      <w:r>
+        <w:rPr>
+          <w:lang w:val="en-US"/>
+        </w:rPr>
+        <w:t>RX</w:t>
+      </w:r>
+      <w:r>
+        <w:t>_</w:t>
+      </w:r>
+      <w:r>
+        <w:rPr>
+          <w:lang w:val="en-US"/>
+        </w:rPr>
+        <w:t>needed</w:t>
+      </w:r>
+      <w:r>
+        <w:t xml:space="preserve">. </w:t>
+      </w:r>
+      <w:r>
+        <w:t xml:space="preserve">Оно всегда </w:t>
+      </w:r>
+      <w:r>
+        <w:rPr>
+          <w:lang w:val="en-US"/>
+        </w:rPr>
+        <w:t>needed.</w:t>
+      </w:r>
+    </w:p>
+    <w:p>
+      <w:pPr>
+        <w:rPr>
+          <w:lang w:val="en-US"/>
+        </w:rPr>
+      </w:pPr>
       <w:bookmarkStart w:id="0" w:name="_GoBack"/>
       <w:bookmarkEnd w:id="0"/>
-    </w:p>
-    <w:p>
-      <w:r>
-        <w:t>Попробуем учесть. Будем добавлять к таймеру 7.</w:t>
-      </w:r>
-      <w:r>
-        <w:t xml:space="preserve"> Таким образом, при множителе 4 мы упустим время передачи: 1*4+7=11 </w:t>
-      </w:r>
-      <w:r>
-        <w:t xml:space="preserve">&gt; 8. </w:t>
-      </w:r>
-      <w:r>
-        <w:t>При множителе 8: 1*8+7 = 15</w:t>
-      </w:r>
-      <w:r>
-        <w:rPr>
-          <w:lang w:val="en-US"/>
-        </w:rPr>
-        <w:t xml:space="preserve"> &lt; 2*8=16. </w:t>
-      </w:r>
-      <w:r>
-        <w:t>Маловато времени, вообще-то.</w:t>
-      </w:r>
-    </w:p>
-    <w:p>
-      <w:r>
-        <w:t>Нужно</w:t>
-      </w:r>
     </w:p>
     <w:sectPr>
       <w:pgSz w:w="11906" w:h="16838"/>

</xml_diff>

<commit_message>
Power-down added. Does not work due to desync of cycles.
</commit_message>
<xml_diff>
--- a/Foxlocket/Foxlocket.docx
+++ b/Foxlocket/Foxlocket.docx
@@ -58,17 +58,37 @@
     </w:p>
     <w:p>
       <w:r>
-        <w:t xml:space="preserve">Если медальон А принимает пакет от медальона Б, адрес коего совпадает с адресом А, то А увеличивает свой адрес на 1 и записывает его в </w:t>
-      </w:r>
-      <w:r>
-        <w:rPr>
-          <w:lang w:val="en-US"/>
-        </w:rPr>
-        <w:t>EEPROM</w:t>
+        <w:t>То есть, адрес «</w:t>
+      </w:r>
+      <w:r>
+        <w:rPr>
+          <w:lang w:val="en-US"/>
+        </w:rPr>
+        <w:t>FROM</w:t>
+      </w:r>
+      <w:r>
+        <w:t>» динамичен, адрес «</w:t>
+      </w:r>
+      <w:r>
+        <w:rPr>
+          <w:lang w:val="en-US"/>
+        </w:rPr>
+        <w:t>TO</w:t>
+      </w:r>
+      <w:r>
+        <w:t>» ниезменен и равен 1.</w:t>
+      </w:r>
+    </w:p>
+    <w:p>
+      <w:r>
+        <w:t>Если медальон А принимает пакет от медальона Б, адрес коего совпадает с адресом А, то А увеличивает свой адрес на 1</w:t>
       </w:r>
       <w:r>
         <w:t>.</w:t>
       </w:r>
+      <w:r>
+        <w:t xml:space="preserve"> После этого А слушает еще один цикл без передачи.</w:t>
+      </w:r>
     </w:p>
     <w:p>
       <w:r>
@@ -97,12 +117,47 @@
         <w:t>.</w:t>
       </w:r>
       <w:r>
-        <w:t xml:space="preserve"> Другой – передающий – медальон обозначается МА; медальон, о коем идет речь, обозначается МБ.</w:t>
-      </w:r>
-    </w:p>
-    <w:p>
-      <w:r>
-        <w:t>Время делится на циклы. Длительность одного цикла – 500 мс.</w:t>
+        <w:t xml:space="preserve"> </w:t>
+      </w:r>
+      <w:r>
+        <w:t>П</w:t>
+      </w:r>
+      <w:r>
+        <w:t>ередающий медальон обозначается МА; медальон, о коем идет речь, обозначается МБ.</w:t>
+      </w:r>
+    </w:p>
+    <w:p>
+      <w:r>
+        <w:t>Время делится на цикл</w:t>
+      </w:r>
+      <w:r>
+        <w:t>ы. Длительность одного цикла – 2</w:t>
+      </w:r>
+      <w:r>
+        <w:t>00 мс.</w:t>
+      </w:r>
+      <w:r>
+        <w:t xml:space="preserve"> Каждый пятый цикл М включается на прием и делает всё, что должно. Остальное время М не принимает, а только передает в положенное время.</w:t>
+      </w:r>
+      <w:r>
+        <w:t xml:space="preserve"> </w:t>
+      </w:r>
+      <w:r>
+        <w:rPr>
+          <w:rFonts w:cstheme="minorHAnsi"/>
+        </w:rPr>
+        <w:t>М должен передавать пакет независимо от того, сколько других медальонов он видит. Это нужно для обеспечения корректной работы тех медальонов, кои не слышат других.</w:t>
+      </w:r>
+    </w:p>
+    <w:p>
+      <w:r>
+        <w:t>О приеме</w:t>
+      </w:r>
+      <w:r>
+        <w:t xml:space="preserve"> (цикл 0)</w:t>
+      </w:r>
+      <w:r>
+        <w:t xml:space="preserve">. </w:t>
       </w:r>
     </w:p>
     <w:p>
@@ -113,12 +168,7 @@
         <w:t>слушает эфир, пока не его очередь передавать</w:t>
       </w:r>
       <w:r>
-        <w:t xml:space="preserve">. </w:t>
-      </w:r>
-    </w:p>
-    <w:p>
-      <w:r>
-        <w:t>При получении чужого пакета:</w:t>
+        <w:t>. При получении чужого пакета:</w:t>
       </w:r>
     </w:p>
     <w:p>
@@ -130,7 +180,13 @@
         </w:numPr>
       </w:pPr>
       <w:r>
-        <w:t>Если адрес МА равен адресу МБ, то МБ модифицирует свой адрес и снова начинает цикл;</w:t>
+        <w:t>Если адрес МА равен адресу МБ, то МБ модифицирует свой адрес</w:t>
+      </w:r>
+      <w:r>
+        <w:t xml:space="preserve"> и подстраивает по МА свои часы</w:t>
+      </w:r>
+      <w:r>
+        <w:t>;</w:t>
       </w:r>
     </w:p>
     <w:p>
@@ -142,7 +198,16 @@
         </w:numPr>
       </w:pPr>
       <w:r>
-        <w:t>Если адрес МА меньше адреса МБ, то МБ синхронизирует по МА свои часы.</w:t>
+        <w:t xml:space="preserve">Если адрес МА меньше адреса МБ, то МБ </w:t>
+      </w:r>
+      <w:r>
+        <w:t xml:space="preserve">подстраивает </w:t>
+      </w:r>
+      <w:r>
+        <w:t>по МА свои часы</w:t>
+      </w:r>
+      <w:r>
+        <w:t xml:space="preserve"> и передает в свое время;</w:t>
       </w:r>
     </w:p>
     <w:p>
@@ -154,42 +219,27 @@
         </w:numPr>
       </w:pPr>
       <w:r>
-        <w:t>Если адрес МА больше адреса МБ, то МБ ничего не меняет.</w:t>
-      </w:r>
-    </w:p>
-    <w:p>
-      <w:r>
-        <w:rPr>
-          <w:rFonts w:cstheme="minorHAnsi"/>
-        </w:rPr>
-        <w:t>М</w:t>
-      </w:r>
-      <w:r>
-        <w:rPr>
-          <w:rFonts w:cstheme="minorHAnsi"/>
-        </w:rPr>
-        <w:t xml:space="preserve">Б </w:t>
-      </w:r>
-      <w:r>
-        <w:rPr>
-          <w:rFonts w:cstheme="minorHAnsi"/>
-        </w:rPr>
-        <w:t xml:space="preserve">должен передавать пакет независимо от того, сколько других медальонов он видит. Это нужно для обеспечения корректной работы </w:t>
-      </w:r>
-      <w:r>
-        <w:rPr>
-          <w:rFonts w:cstheme="minorHAnsi"/>
-        </w:rPr>
-        <w:t xml:space="preserve">тех </w:t>
-      </w:r>
-      <w:r>
-        <w:rPr>
-          <w:rFonts w:cstheme="minorHAnsi"/>
-        </w:rPr>
-        <w:t>медальонов, кои не слышат других.</w:t>
-      </w:r>
-      <w:r>
-        <w:t xml:space="preserve"> </w:t>
+        <w:t>Если адрес МА больше ад</w:t>
+      </w:r>
+      <w:r>
+        <w:t>реса МБ, то МБ ничего не меняет и передает в свое время.</w:t>
+      </w:r>
+    </w:p>
+    <w:p>
+      <w:pPr>
+        <w:ind w:firstLine="0"/>
+        <w:jc w:val="left"/>
+        <w:rPr>
+          <w:rFonts w:asciiTheme="majorHAnsi" w:eastAsiaTheme="majorEastAsia" w:hAnsiTheme="majorHAnsi" w:cstheme="majorBidi"/>
+          <w:b/>
+          <w:bCs/>
+          <w:color w:val="376092" w:themeColor="accent1" w:themeShade="BF"/>
+          <w:sz w:val="28"/>
+          <w:szCs w:val="28"/>
+        </w:rPr>
+      </w:pPr>
+      <w:r>
+        <w:br w:type="page"/>
       </w:r>
     </w:p>
     <w:p>
@@ -197,6 +247,7 @@
         <w:pStyle w:val="Heading1"/>
       </w:pPr>
       <w:r>
+        <w:lastRenderedPageBreak/>
         <w:t>Список команд</w:t>
       </w:r>
     </w:p>
@@ -601,6 +652,67 @@
         <w:pStyle w:val="Heading1"/>
       </w:pPr>
       <w:r>
+        <w:rPr>
+          <w:lang w:val="en-US"/>
+        </w:rPr>
+        <w:t>TODO</w:t>
+      </w:r>
+    </w:p>
+    <w:p>
+      <w:pPr>
+        <w:rPr>
+          <w:strike/>
+        </w:rPr>
+      </w:pPr>
+      <w:proofErr w:type="gramStart"/>
+      <w:r>
+        <w:rPr>
+          <w:strike/>
+          <w:lang w:val="en-US"/>
+        </w:rPr>
+        <w:t>Watchdog</w:t>
+      </w:r>
+      <w:r>
+        <w:rPr>
+          <w:strike/>
+        </w:rPr>
+        <w:t>.</w:t>
+      </w:r>
+      <w:proofErr w:type="gramEnd"/>
+    </w:p>
+    <w:p>
+      <w:r>
+        <w:t>Слушаем 1/5 секунды, передаем циклично.</w:t>
+      </w:r>
+    </w:p>
+    <w:p>
+      <w:pPr>
+        <w:rPr>
+          <w:strike/>
+          <w:lang w:val="en-US"/>
+        </w:rPr>
+      </w:pPr>
+      <w:bookmarkStart w:id="0" w:name="_GoBack"/>
+      <w:r>
+        <w:rPr>
+          <w:strike/>
+        </w:rPr>
+        <w:t xml:space="preserve">Перейти на </w:t>
+      </w:r>
+      <w:r>
+        <w:rPr>
+          <w:strike/>
+          <w:lang w:val="en-US"/>
+        </w:rPr>
+        <w:t>status byte.</w:t>
+      </w:r>
+    </w:p>
+    <w:bookmarkEnd w:id="0"/>
+    <w:p>
+      <w:pPr>
+        <w:pStyle w:val="Heading1"/>
+      </w:pPr>
+      <w:r>
         <w:t>Путь прогресса</w:t>
       </w:r>
     </w:p>
@@ -844,6 +956,7 @@
     </w:p>
     <w:p>
       <w:r>
+        <w:lastRenderedPageBreak/>
         <w:t>Всё</w:t>
       </w:r>
       <w:r>
@@ -1058,7 +1171,6 @@
     </w:p>
     <w:p>
       <w:r>
-        <w:lastRenderedPageBreak/>
         <w:t>Тем временем, мы словили переполнение и не зависли. Ура. Теперь нужно что-то с этим сделать.</w:t>
       </w:r>
     </w:p>
@@ -1228,6 +1340,7 @@
     </w:p>
     <w:p>
       <w:r>
+        <w:lastRenderedPageBreak/>
         <w:t xml:space="preserve">Еще нужно уменьшить множитель, поскольку 27 мс – это многовато. В 200 мс 10 медальонов не влезут. Тем более что </w:t>
       </w:r>
       <w:proofErr w:type="spellStart"/>
@@ -1306,55 +1419,177 @@
     </w:p>
     <w:p>
       <w:r>
-        <w:t xml:space="preserve">То есть, у нас вносится задержка в 10 мс. То есть, роль таймера становится довольно убогой. Почему – понятно: после приема пакета мы выставляем текущее время таким, каким оно </w:t>
-      </w:r>
-      <w:r>
+        <w:t>То есть, у нас вносится задержка в 10 мс. То есть, роль таймера становится довольно убогой. Почему – понятно: после приема пакета мы выставляем текущее время таким, каким оно было в момент срабатывания прерывания на передачу у первого медальона. Не учитывая время подготовки пакета и его передачу.</w:t>
+      </w:r>
+    </w:p>
+    <w:p>
+      <w:r>
+        <w:t xml:space="preserve">Чем это плохо. </w:t>
+      </w:r>
+      <w:r>
+        <w:t>Если медальон 10 примет пакет медальона 1, он захочет передавать в момент 40. А это неверно.</w:t>
+      </w:r>
+    </w:p>
+    <w:p>
+      <w:r>
+        <w:t>Попробуем учесть. Будем добавлять к таймеру 7.</w:t>
+      </w:r>
+      <w:r>
+        <w:t xml:space="preserve"> Таким образом, при множителе 4 мы упустим время передачи: 1*4+7=11 </w:t>
+      </w:r>
+      <w:r>
+        <w:t xml:space="preserve">&gt; 8. </w:t>
+      </w:r>
+      <w:r>
+        <w:t>При множителе 8: 1*8+7 = 15</w:t>
+      </w:r>
+      <w:r>
+        <w:t xml:space="preserve"> &lt; 2*8=16. </w:t>
+      </w:r>
+      <w:r>
+        <w:t>Маловато времени, вообще-то.</w:t>
+      </w:r>
+    </w:p>
+    <w:p>
+      <w:r>
+        <w:t>При длине пакета</w:t>
+      </w:r>
+      <w:r>
+        <w:t xml:space="preserve"> 7 дребезг был в 2 мс. При 8 – почти исчез.</w:t>
+      </w:r>
+    </w:p>
+    <w:p>
+      <w:r>
+        <w:t>Итак, длина пакета близка к 8, 9 уже слишком много.</w:t>
+      </w:r>
+      <w:r>
+        <w:t xml:space="preserve"> Перейти, что ли, на другое деление частоты таймером? Перейду на 1/64ю.</w:t>
+      </w:r>
+    </w:p>
+    <w:p>
+      <w:pPr>
+        <w:rPr>
+          <w:i/>
+        </w:rPr>
+      </w:pPr>
+      <w:r>
+        <w:rPr>
+          <w:i/>
+          <w:lang w:val="en-US"/>
+        </w:rPr>
+        <w:t>Later</w:t>
+      </w:r>
+    </w:p>
+    <w:p>
+      <w:r>
+        <w:t>Время от момента прерывания на передачу до окончания приема пакета – 8.4 мс.</w:t>
+      </w:r>
+    </w:p>
+    <w:p>
+      <w:r>
+        <w:t xml:space="preserve">Перешел на быстрый таймер. Второй сигнал почти не дрожит. Множитель 256, длина пакета 131. </w:t>
+      </w:r>
+    </w:p>
+    <w:p>
+      <w:r>
+        <w:t>При этом множителе рассчетное расстояние между передачами 16.38 мс. Экспериментальное – 16.9 мс. Очевидно, 500 мкс ушло на какие-то инструкции и округления. Уменьшить множитель нельзя, так как тогда расстояние между передачами сократится до 8 с чем-то мс, а это меньше длины приема пакета. Впрочем, об этом мы уже писали.</w:t>
+      </w:r>
+    </w:p>
+    <w:p>
+      <w:r>
+        <w:t xml:space="preserve">Прибрался в файлах немного. Выкинул </w:t>
+      </w:r>
+      <w:r>
+        <w:rPr>
+          <w:lang w:val="en-US"/>
+        </w:rPr>
+        <w:t>RX</w:t>
+      </w:r>
+      <w:r>
+        <w:t>_</w:t>
+      </w:r>
+      <w:r>
+        <w:rPr>
+          <w:lang w:val="en-US"/>
+        </w:rPr>
+        <w:t>needed</w:t>
+      </w:r>
+      <w:r>
+        <w:t xml:space="preserve">. </w:t>
+      </w:r>
+      <w:r>
+        <w:t xml:space="preserve">Оно всегда </w:t>
+      </w:r>
+      <w:r>
+        <w:rPr>
+          <w:lang w:val="en-US"/>
+        </w:rPr>
+        <w:t>needed</w:t>
+      </w:r>
+      <w:r>
+        <w:t>.</w:t>
+      </w:r>
+    </w:p>
+    <w:p>
+      <w:r>
+        <w:t>Добавил динамические адреса. Всё работает. Подозрительно.</w:t>
+      </w:r>
+    </w:p>
+    <w:p>
+      <w:pPr>
+        <w:rPr>
+          <w:i/>
+        </w:rPr>
+      </w:pPr>
+      <w:r>
+        <w:rPr>
+          <w:i/>
+        </w:rPr>
+        <w:t>15.04.10</w:t>
+      </w:r>
+    </w:p>
+    <w:p>
+      <w:proofErr w:type="gramStart"/>
+      <w:r>
+        <w:rPr>
+          <w:lang w:val="en-US"/>
+        </w:rPr>
         <w:lastRenderedPageBreak/>
-        <w:t>было в момент срабатывания прерывания на передачу у первого медальона. Не учитывая время подготовки пакета и его передачу.</w:t>
-      </w:r>
-    </w:p>
-    <w:p>
-      <w:r>
-        <w:t xml:space="preserve">Чем это плохо. </w:t>
-      </w:r>
-      <w:r>
-        <w:t>Если медальон 10 примет пакет медальона 1, он захочет передавать в момент 40. А это неверно.</w:t>
-      </w:r>
-    </w:p>
-    <w:p>
-      <w:r>
-        <w:t>Попробуем учесть. Будем добавлять к таймеру 7.</w:t>
-      </w:r>
-      <w:r>
-        <w:t xml:space="preserve"> Таким образом, при множителе 4 мы упустим время передачи: 1*4+7=11 </w:t>
-      </w:r>
-      <w:r>
-        <w:t xml:space="preserve">&gt; 8. </w:t>
-      </w:r>
-      <w:r>
-        <w:t>При множителе 8: 1*8+7 = 15</w:t>
-      </w:r>
-      <w:r>
-        <w:t xml:space="preserve"> &lt; 2*8=16. </w:t>
-      </w:r>
-      <w:r>
-        <w:t>Маловато времени, вообще-то.</w:t>
-      </w:r>
-    </w:p>
-    <w:p>
-      <w:r>
-        <w:t>При длине пакета</w:t>
-      </w:r>
-      <w:r>
-        <w:t xml:space="preserve"> 7 дребезг был в 2 мс. При 8 – почти исчез.</w:t>
-      </w:r>
-    </w:p>
-    <w:p>
-      <w:r>
-        <w:t>Итак, длина пакета близка к 8, 9 уже слишком много.</w:t>
-      </w:r>
-      <w:r>
-        <w:t xml:space="preserve"> Перейти, что ли, на другое деление частоты таймером? Перейду на 1/64ю.</w:t>
+        <w:t>WOR</w:t>
+      </w:r>
+      <w:r>
+        <w:t xml:space="preserve"> – </w:t>
+      </w:r>
+      <w:r>
+        <w:t>отказать.</w:t>
+      </w:r>
+      <w:proofErr w:type="gramEnd"/>
+      <w:r>
+        <w:t xml:space="preserve"> Проще и нагляднее сделать всё АВРом, чем подбирать параметры не предназначенного для наших целей функционала СС.</w:t>
+      </w:r>
+    </w:p>
+    <w:p>
+      <w:pPr>
+        <w:rPr>
+          <w:lang w:val="en-US"/>
+        </w:rPr>
+      </w:pPr>
+      <w:r>
+        <w:t xml:space="preserve">Надо, надо переходить на статус-байт. </w:t>
+      </w:r>
+      <w:proofErr w:type="spellStart"/>
+      <w:r>
+        <w:rPr>
+          <w:lang w:val="en-US"/>
+        </w:rPr>
+        <w:t>MarcState</w:t>
+      </w:r>
+      <w:proofErr w:type="spellEnd"/>
+      <w:r>
+        <w:rPr>
+          <w:lang w:val="en-US"/>
+        </w:rPr>
+        <w:t xml:space="preserve"> is mainly for test purposes.</w:t>
       </w:r>
     </w:p>
     <w:p>
@@ -1366,130 +1601,20 @@
       <w:r>
         <w:rPr>
           <w:i/>
-          <w:lang w:val="en-US"/>
-        </w:rPr>
-        <w:t>Later</w:t>
-      </w:r>
-    </w:p>
-    <w:p>
-      <w:r>
-        <w:t>Время от момента прерывания на передачу до окончания приема пакета – 8.4 мс.</w:t>
-      </w:r>
-    </w:p>
-    <w:p>
-      <w:r>
-        <w:t xml:space="preserve">Перешел на быстрый таймер. Второй сигнал почти не дрожит. Множитель 256, длина пакета 131. </w:t>
-      </w:r>
-    </w:p>
-    <w:p>
-      <w:r>
-        <w:t>При этом множителе рассчетное расстояние между передачами 16.38 мс. Экспериментальное – 16.9 мс. Очевидно, 500 мкс ушло на какие-то инструкции и округления. Уменьшить множитель нельзя, так как тогда расстояние между передачами сократится до 8 с чем-то мс, а это меньше длины приема пакета. Впрочем, об этом мы уже писали.</w:t>
-      </w:r>
-    </w:p>
-    <w:p>
-      <w:r>
-        <w:t xml:space="preserve">Прибрался в файлах немного. Выкинул </w:t>
-      </w:r>
-      <w:r>
-        <w:rPr>
-          <w:lang w:val="en-US"/>
-        </w:rPr>
-        <w:t>RX</w:t>
-      </w:r>
-      <w:r>
-        <w:t>_</w:t>
-      </w:r>
-      <w:r>
-        <w:rPr>
-          <w:lang w:val="en-US"/>
-        </w:rPr>
-        <w:t>needed</w:t>
-      </w:r>
-      <w:r>
-        <w:t xml:space="preserve">. </w:t>
-      </w:r>
-      <w:r>
-        <w:t xml:space="preserve">Оно всегда </w:t>
-      </w:r>
-      <w:r>
-        <w:rPr>
-          <w:lang w:val="en-US"/>
-        </w:rPr>
-        <w:t>needed</w:t>
-      </w:r>
-      <w:r>
-        <w:t>.</w:t>
-      </w:r>
-    </w:p>
-    <w:p>
-      <w:r>
-        <w:t>Добавил динамические адреса. Всё работает. Подозрительно.</w:t>
-      </w:r>
-    </w:p>
-    <w:p>
-      <w:pPr>
-        <w:rPr>
-          <w:i/>
-        </w:rPr>
-      </w:pPr>
-      <w:r>
-        <w:rPr>
-          <w:i/>
-        </w:rPr>
-        <w:t>15.04.10</w:t>
-      </w:r>
-    </w:p>
-    <w:p>
-      <w:proofErr w:type="gramStart"/>
-      <w:r>
-        <w:rPr>
-          <w:lang w:val="en-US"/>
-        </w:rPr>
-        <w:t>WOR</w:t>
-      </w:r>
-      <w:r>
-        <w:t xml:space="preserve"> – </w:t>
-      </w:r>
-      <w:r>
-        <w:t>отказать.</w:t>
-      </w:r>
-      <w:proofErr w:type="gramEnd"/>
-      <w:r>
-        <w:t xml:space="preserve"> Проще и нагляднее сделать всё АВРом, чем подбирать параметры не предназначенного для наших целей функционала СС.</w:t>
-      </w:r>
-    </w:p>
-    <w:p>
-      <w:pPr>
-        <w:rPr>
-          <w:lang w:val="en-US"/>
-        </w:rPr>
-      </w:pPr>
-      <w:r>
-        <w:t xml:space="preserve">Надо, надо переходить на статус-байт. </w:t>
-      </w:r>
-      <w:proofErr w:type="spellStart"/>
-      <w:r>
-        <w:rPr>
-          <w:lang w:val="en-US"/>
-        </w:rPr>
-        <w:t>MarcState</w:t>
-      </w:r>
-      <w:proofErr w:type="spellEnd"/>
-      <w:r>
-        <w:rPr>
-          <w:lang w:val="en-US"/>
-        </w:rPr>
-        <w:t xml:space="preserve"> is mainly for test purposes.</w:t>
-      </w:r>
-      <w:bookmarkStart w:id="0" w:name="_GoBack"/>
-      <w:bookmarkEnd w:id="0"/>
-    </w:p>
-    <w:p>
-      <w:pPr>
-        <w:rPr>
-          <w:lang w:val="en-US"/>
-        </w:rPr>
-      </w:pPr>
+        </w:rPr>
+        <w:t>17.04.10</w:t>
+      </w:r>
+    </w:p>
+    <w:p>
+      <w:r>
+        <w:t>Надо ли переходить? Мы сможе</w:t>
+      </w:r>
+      <w:r>
+        <w:t>м</w:t>
+      </w:r>
+      <w:r>
+        <w:t xml:space="preserve"> опознать переполнение?</w:t>
+      </w:r>
     </w:p>
     <w:sectPr>
       <w:pgSz w:w="11906" w:h="16838"/>

</xml_diff>

<commit_message>
Strange reaction, not always shows existance.
</commit_message>
<xml_diff>
--- a/Foxlocket/Foxlocket.docx
+++ b/Foxlocket/Foxlocket.docx
@@ -76,7 +76,13 @@
         <w:t>TO</w:t>
       </w:r>
       <w:r>
-        <w:t>» ниезменен и равен 1.</w:t>
+        <w:t>» н</w:t>
+      </w:r>
+      <w:r>
+        <w:t>е</w:t>
+      </w:r>
+      <w:r>
+        <w:t>изменен и равен 1.</w:t>
       </w:r>
     </w:p>
     <w:p>
@@ -137,7 +143,15 @@
         <w:t>00 мс.</w:t>
       </w:r>
       <w:r>
-        <w:t xml:space="preserve"> Каждый пятый цикл М включается на прием и делает всё, что должно. Остальное время М не принимает, а только передает в положенное время.</w:t>
+        <w:t xml:space="preserve"> Каждый </w:t>
+      </w:r>
+      <w:bookmarkStart w:id="0" w:name="_GoBack"/>
+      <w:r>
+        <w:t xml:space="preserve">пятый </w:t>
+      </w:r>
+      <w:bookmarkEnd w:id="0"/>
+      <w:r>
+        <w:t>цикл М включается на прием и делает всё, что должно. Остальное время М не принимает, а только передает в положенное время.</w:t>
       </w:r>
       <w:r>
         <w:t xml:space="preserve"> </w:t>
@@ -650,6 +664,9 @@
     <w:p>
       <w:pPr>
         <w:pStyle w:val="Heading1"/>
+        <w:rPr>
+          <w:lang w:val="en-US"/>
+        </w:rPr>
       </w:pPr>
       <w:r>
         <w:rPr>
@@ -661,53 +678,18 @@
     <w:p>
       <w:pPr>
         <w:rPr>
-          <w:strike/>
+          <w:lang w:val="en-US"/>
         </w:rPr>
       </w:pPr>
       <w:proofErr w:type="gramStart"/>
       <w:r>
         <w:rPr>
-          <w:strike/>
-          <w:lang w:val="en-US"/>
-        </w:rPr>
-        <w:t>Watchdog</w:t>
-      </w:r>
-      <w:r>
-        <w:rPr>
-          <w:strike/>
-        </w:rPr>
-        <w:t>.</w:t>
+          <w:lang w:val="en-US"/>
+        </w:rPr>
+        <w:t>Nothing here.</w:t>
       </w:r>
       <w:proofErr w:type="gramEnd"/>
     </w:p>
-    <w:p>
-      <w:r>
-        <w:t>Слушаем 1/5 секунды, передаем циклично.</w:t>
-      </w:r>
-    </w:p>
-    <w:p>
-      <w:pPr>
-        <w:rPr>
-          <w:strike/>
-          <w:lang w:val="en-US"/>
-        </w:rPr>
-      </w:pPr>
-      <w:bookmarkStart w:id="0" w:name="_GoBack"/>
-      <w:r>
-        <w:rPr>
-          <w:strike/>
-        </w:rPr>
-        <w:t xml:space="preserve">Перейти на </w:t>
-      </w:r>
-      <w:r>
-        <w:rPr>
-          <w:strike/>
-          <w:lang w:val="en-US"/>
-        </w:rPr>
-        <w:t>status byte.</w:t>
-      </w:r>
-    </w:p>
-    <w:bookmarkEnd w:id="0"/>
     <w:p>
       <w:pPr>
         <w:pStyle w:val="Heading1"/>

</xml_diff>